<commit_message>
Update CZ1106 Lecture NOTES Part 2.docx
</commit_message>
<xml_diff>
--- a/CZ1106-ARM/CZ1106 Lecture NOTES Part 2.docx
+++ b/CZ1106-ARM/CZ1106 Lecture NOTES Part 2.docx
@@ -5,8 +5,15 @@
     <w:p>
       <w:pPr>
         <w:pStyle w:val="Section"/>
+        <w:bidi w:val="0"/>
+        <w:spacing w:before="0" w:beforeAutospacing="off" w:after="0" w:afterAutospacing="off" w:line="276" w:lineRule="auto"/>
+        <w:ind w:left="0" w:right="0"/>
+        <w:jc w:val="center"/>
         <w:rPr>
+          <w:rFonts w:ascii="Modern Love Grunge" w:hAnsi="Modern Love Grunge" w:eastAsia="Modern Love Grunge" w:cs="Modern Love Grunge"/>
           <w:noProof/>
+          <w:sz w:val="52"/>
+          <w:szCs w:val="52"/>
           <w:lang w:val="en-GB"/>
         </w:rPr>
       </w:pPr>
@@ -15,1197 +22,24 @@
           <w:noProof/>
           <w:lang w:val="en-GB"/>
         </w:rPr>
-        <w:t>%</w:t>
-      </w:r>
-      <w:r>
-        <w:rPr>
-          <w:noProof/>
-          <w:lang w:val="en-GB"/>
-        </w:rPr>
-        <w:t>INDX</w:t>
-      </w:r>
-      <w:r>
-        <w:rPr>
-          <w:noProof/>
-          <w:lang w:val="en-GB"/>
-        </w:rPr>
-        <w:t xml:space="preserve"> %</w:t>
-      </w:r>
-      <w:r>
-        <w:rPr>
-          <w:noProof/>
-          <w:lang w:val="en-GB"/>
-        </w:rPr>
-        <w:t>TYPE</w:t>
-      </w:r>
-      <w:r>
-        <w:rPr>
-          <w:noProof/>
-          <w:lang w:val="en-GB"/>
-        </w:rPr>
-        <w:t xml:space="preserve"> %NUMBR:</w:t>
+        <w:t>CZ1106 Lecture NOTES PT.2</w:t>
       </w:r>
     </w:p>
     <w:p>
       <w:pPr>
         <w:pStyle w:val="Section"/>
+        <w:bidi w:val="0"/>
+        <w:spacing w:before="0" w:beforeAutospacing="off" w:after="0" w:afterAutospacing="off" w:line="276" w:lineRule="auto"/>
+        <w:ind w:left="0" w:right="0"/>
+        <w:jc w:val="center"/>
         <w:rPr>
+          <w:rFonts w:ascii="Modern Love Grunge" w:hAnsi="Modern Love Grunge" w:eastAsia="Modern Love Grunge" w:cs="Modern Love Grunge"/>
           <w:noProof/>
+          <w:sz w:val="52"/>
+          <w:szCs w:val="52"/>
           <w:lang w:val="en-GB"/>
         </w:rPr>
       </w:pPr>
-      <w:r>
-        <w:rPr>
-          <w:noProof/>
-          <w:lang w:val="en-GB"/>
-        </w:rPr>
-        <w:t>“</w:t>
-      </w:r>
-      <w:r>
-        <w:rPr>
-          <w:noProof/>
-          <w:lang w:val="en-GB"/>
-        </w:rPr>
-        <w:t>CAZADOR</w:t>
-      </w:r>
-      <w:r>
-        <w:rPr>
-          <w:noProof/>
-          <w:lang w:val="en-GB"/>
-        </w:rPr>
-        <w:t>”</w:t>
-      </w:r>
-      <w:r>
-        <w:rPr>
-          <w:noProof/>
-          <w:lang w:val="en-GB"/>
-        </w:rPr>
-        <w:t xml:space="preserve"> Stylesheet for OneDrive</w:t>
-      </w:r>
-    </w:p>
-    <w:p>
-      <w:pPr>
-        <w:rPr>
-          <w:noProof/>
-          <w:lang w:val="en-GB"/>
-        </w:rPr>
-      </w:pPr>
-    </w:p>
-    <w:p>
-      <w:pPr>
-        <w:pStyle w:val="Heading1"/>
-        <w:rPr>
-          <w:noProof/>
-          <w:lang w:val="en-GB"/>
-        </w:rPr>
-      </w:pPr>
-      <w:r>
-        <w:rPr>
-          <w:noProof/>
-          <w:lang w:val="en-GB"/>
-        </w:rPr>
-        <w:t>Formatting</w:t>
-      </w:r>
-    </w:p>
-    <w:p>
-      <w:pPr>
-        <w:pStyle w:val="Heading2"/>
-      </w:pPr>
-      <w:r>
-        <w:t>Titles</w:t>
-      </w:r>
-    </w:p>
-    <w:p>
-      <w:pPr>
-        <w:pStyle w:val="Heading2"/>
-      </w:pPr>
-      <w:r>
-        <w:t>AB1001</w:t>
-      </w:r>
-      <w:r>
-        <w:rPr>
-          <w:vertAlign w:val="superscript"/>
-        </w:rPr>
-        <w:t>1</w:t>
-      </w:r>
-      <w:r>
-        <w:t xml:space="preserve"> LECTURE</w:t>
-      </w:r>
-      <w:r>
-        <w:rPr>
-          <w:vertAlign w:val="superscript"/>
-        </w:rPr>
-        <w:t>2</w:t>
-      </w:r>
-      <w:r>
-        <w:t xml:space="preserve"> ONE</w:t>
-      </w:r>
-      <w:r>
-        <w:rPr>
-          <w:vertAlign w:val="superscript"/>
-        </w:rPr>
-        <w:t>3</w:t>
-      </w:r>
-      <w:r>
-        <w:t>:</w:t>
-      </w:r>
-      <w:r>
-        <w:br/>
-      </w:r>
-      <w:r>
-        <w:t>Introduction to the Course</w:t>
-      </w:r>
-      <w:r>
-        <w:rPr>
-          <w:vertAlign w:val="superscript"/>
-        </w:rPr>
-        <w:t>4</w:t>
-      </w:r>
-    </w:p>
-    <w:tbl>
-      <w:tblPr>
-        <w:tblStyle w:val="TableGrid"/>
-        <w:tblW w:w="0" w:type="auto"/>
-        <w:tblBorders>
-          <w:top w:val="single" w:color="7F7F7F" w:themeColor="text1" w:themeTint="80" w:sz="4" w:space="0"/>
-          <w:left w:val="single" w:color="7F7F7F" w:themeColor="text1" w:themeTint="80" w:sz="4" w:space="0"/>
-          <w:bottom w:val="single" w:color="7F7F7F" w:themeColor="text1" w:themeTint="80" w:sz="4" w:space="0"/>
-          <w:right w:val="single" w:color="7F7F7F" w:themeColor="text1" w:themeTint="80" w:sz="4" w:space="0"/>
-          <w:insideH w:val="single" w:color="7F7F7F" w:themeColor="text1" w:themeTint="80" w:sz="4" w:space="0"/>
-          <w:insideV w:val="single" w:color="7F7F7F" w:themeColor="text1" w:themeTint="80" w:sz="4" w:space="0"/>
-        </w:tblBorders>
-        <w:tblLayout w:type="fixed"/>
-        <w:tblLook w:val="06A0" w:firstRow="1" w:lastRow="0" w:firstColumn="1" w:lastColumn="0" w:noHBand="1" w:noVBand="1"/>
-      </w:tblPr>
-      <w:tblGrid>
-        <w:gridCol w:w="2670"/>
-        <w:gridCol w:w="3345"/>
-        <w:gridCol w:w="3525"/>
-        <w:gridCol w:w="1260"/>
-      </w:tblGrid>
-      <w:tr>
-        <w:tc>
-          <w:tcPr>
-            <w:tcW w:w="2670" w:type="dxa"/>
-          </w:tcPr>
-          <w:p>
-            <w:pPr>
-              <w:pStyle w:val="Quote"/>
-              <w:rPr>
-                <w:vertAlign w:val="superscript"/>
-              </w:rPr>
-            </w:pPr>
-            <w:r>
-              <w:rPr>
-                <w:vertAlign w:val="superscript"/>
-              </w:rPr>
-              <w:t>1: Course code written verbatim</w:t>
-            </w:r>
-          </w:p>
-        </w:tc>
-        <w:tc>
-          <w:tcPr>
-            <w:tcW w:w="3345" w:type="dxa"/>
-          </w:tcPr>
-          <w:p>
-            <w:pPr>
-              <w:pStyle w:val="Quote"/>
-              <w:rPr>
-                <w:vertAlign w:val="superscript"/>
-              </w:rPr>
-            </w:pPr>
-            <w:r>
-              <w:rPr>
-                <w:vertAlign w:val="superscript"/>
-              </w:rPr>
-              <w:t>2: “LECTURE” / “SEMINAR” / “TUTORIAL”. In all caps</w:t>
-            </w:r>
-          </w:p>
-        </w:tc>
-        <w:tc>
-          <w:tcPr>
-            <w:tcW w:w="3525" w:type="dxa"/>
-          </w:tcPr>
-          <w:p>
-            <w:pPr>
-              <w:pStyle w:val="Quote"/>
-              <w:rPr>
-                <w:vertAlign w:val="superscript"/>
-              </w:rPr>
-            </w:pPr>
-            <w:r>
-              <w:rPr>
-                <w:vertAlign w:val="superscript"/>
-              </w:rPr>
-              <w:t>3: “ONE” / “TWO” / “THREE” etc</w:t>
-            </w:r>
-            <w:r>
-              <w:rPr>
-                <w:vertAlign w:val="superscript"/>
-              </w:rPr>
-              <w:t>. Note the “:”</w:t>
-            </w:r>
-          </w:p>
-        </w:tc>
-        <w:tc>
-          <w:tcPr>
-            <w:tcW w:w="1260" w:type="dxa"/>
-          </w:tcPr>
-          <w:p>
-            <w:pPr>
-              <w:pStyle w:val="Quote"/>
-              <w:rPr>
-                <w:vertAlign w:val="superscript"/>
-              </w:rPr>
-            </w:pPr>
-            <w:r>
-              <w:rPr>
-                <w:vertAlign w:val="superscript"/>
-              </w:rPr>
-              <w:t>4: Title</w:t>
-            </w:r>
-          </w:p>
-        </w:tc>
-      </w:tr>
-    </w:tbl>
-    <w:p>
-      <w:pPr>
-        <w:rPr>
-          <w:noProof/>
-          <w:lang w:val="en-GB"/>
-        </w:rPr>
-      </w:pPr>
-    </w:p>
-    <w:p>
-      <w:pPr>
-        <w:rPr>
-          <w:noProof/>
-          <w:lang w:val="en-GB"/>
-        </w:rPr>
-      </w:pPr>
-    </w:p>
-    <w:p>
-      <w:pPr>
-        <w:pStyle w:val="Heading2"/>
-      </w:pPr>
-      <w:r>
-        <w:t>Filenames</w:t>
-      </w:r>
-    </w:p>
-    <w:p>
-      <w:pPr>
-        <w:pStyle w:val="Heading2"/>
-      </w:pPr>
-      <w:r>
-        <w:t>AB1001</w:t>
-      </w:r>
-      <w:r>
-        <w:rPr>
-          <w:vertAlign w:val="superscript"/>
-        </w:rPr>
-        <w:t>1</w:t>
-      </w:r>
-      <w:r>
-        <w:t xml:space="preserve"> Youtube</w:t>
-      </w:r>
-      <w:r>
-        <w:rPr>
-          <w:vertAlign w:val="superscript"/>
-        </w:rPr>
-        <w:t>2</w:t>
-      </w:r>
-      <w:r>
-        <w:t xml:space="preserve"> NOTES</w:t>
-      </w:r>
-      <w:r>
-        <w:rPr>
-          <w:vertAlign w:val="superscript"/>
-        </w:rPr>
-        <w:t>3</w:t>
-      </w:r>
-    </w:p>
-    <w:tbl>
-      <w:tblPr>
-        <w:tblStyle w:val="TableGrid"/>
-        <w:tblW w:w="0" w:type="auto"/>
-        <w:tblLayout w:type="fixed"/>
-        <w:tblLook w:val="06A0" w:firstRow="1" w:lastRow="0" w:firstColumn="1" w:lastColumn="0" w:noHBand="1" w:noVBand="1"/>
-      </w:tblPr>
-      <w:tblGrid>
-        <w:gridCol w:w="2670"/>
-        <w:gridCol w:w="3330"/>
-        <w:gridCol w:w="4800"/>
-      </w:tblGrid>
-      <w:tr>
-        <w:tc>
-          <w:tcPr>
-            <w:tcW w:w="2670" w:type="dxa"/>
-          </w:tcPr>
-          <w:p>
-            <w:pPr>
-              <w:pStyle w:val="Quote"/>
-              <w:rPr>
-                <w:vertAlign w:val="superscript"/>
-              </w:rPr>
-            </w:pPr>
-            <w:r>
-              <w:rPr>
-                <w:vertAlign w:val="superscript"/>
-              </w:rPr>
-              <w:t>1: Course code written verbatim</w:t>
-            </w:r>
-          </w:p>
-        </w:tc>
-        <w:tc>
-          <w:tcPr>
-            <w:tcW w:w="3330" w:type="dxa"/>
-          </w:tcPr>
-          <w:p>
-            <w:pPr>
-              <w:pStyle w:val="Quote"/>
-              <w:rPr>
-                <w:vertAlign w:val="superscript"/>
-              </w:rPr>
-            </w:pPr>
-            <w:r>
-              <w:rPr>
-                <w:vertAlign w:val="superscript"/>
-              </w:rPr>
-              <w:t>2: Source of file: seminar, Youtube etc.</w:t>
-            </w:r>
-          </w:p>
-        </w:tc>
-        <w:tc>
-          <w:tcPr>
-            <w:tcW w:w="4800" w:type="dxa"/>
-          </w:tcPr>
-          <w:p>
-            <w:pPr>
-              <w:pStyle w:val="Quote"/>
-              <w:rPr>
-                <w:vertAlign w:val="superscript"/>
-              </w:rPr>
-            </w:pPr>
-            <w:r>
-              <w:rPr>
-                <w:vertAlign w:val="superscript"/>
-              </w:rPr>
-              <w:t xml:space="preserve">3: Filetype, e.g. “NOTES”, “TUTORIAL </w:t>
-            </w:r>
-            <w:r>
-              <w:rPr>
-                <w:vertAlign w:val="superscript"/>
-              </w:rPr>
-              <w:t>0</w:t>
-            </w:r>
-            <w:r>
-              <w:rPr>
-                <w:vertAlign w:val="superscript"/>
-              </w:rPr>
-              <w:t xml:space="preserve">1”, “TUTORIAL </w:t>
-            </w:r>
-            <w:r>
-              <w:rPr>
-                <w:vertAlign w:val="superscript"/>
-              </w:rPr>
-              <w:t>0</w:t>
-            </w:r>
-            <w:r>
-              <w:rPr>
-                <w:vertAlign w:val="superscript"/>
-              </w:rPr>
-              <w:t>2” etc.</w:t>
-            </w:r>
-            <w:r>
-              <w:rPr>
-                <w:vertAlign w:val="superscript"/>
-              </w:rPr>
-              <w:t xml:space="preserve"> 0 is needed for alphabetical sort</w:t>
-            </w:r>
-          </w:p>
-        </w:tc>
-      </w:tr>
-    </w:tbl>
-    <w:p>
-      <w:pPr>
-        <w:rPr>
-          <w:noProof/>
-          <w:lang w:val="en-GB"/>
-        </w:rPr>
-      </w:pPr>
-    </w:p>
-    <w:p>
-      <w:pPr>
-        <w:rPr>
-          <w:noProof/>
-          <w:lang w:val="en-GB"/>
-        </w:rPr>
-      </w:pPr>
-    </w:p>
-    <w:p>
-      <w:pPr>
-        <w:pStyle w:val="Heading1"/>
-        <w:rPr>
-          <w:noProof/>
-          <w:lang w:val="en-GB"/>
-        </w:rPr>
-      </w:pPr>
-      <w:r>
-        <w:rPr>
-          <w:noProof/>
-          <w:lang w:val="en-GB"/>
-        </w:rPr>
-        <w:t>About</w:t>
-      </w:r>
-    </w:p>
-    <w:p w14:noSpellErr="1">
-      <w:pPr>
-        <w:pStyle w:val="Heading2"/>
-        <w:rPr>
-          <w:color w:val="1D2A57"/>
-          <w:sz w:val="21"/>
-          <w:szCs w:val="21"/>
-        </w:rPr>
-      </w:pPr>
-      <w:r>
-        <w:rPr/>
-        <w:t>/kaθaˈdoɾ/</w:t>
-      </w:r>
-      <w:r>
-        <w:rPr/>
-        <w:t xml:space="preserve"> (noun)</w:t>
-      </w:r>
-    </w:p>
-    <w:tbl>
-      <w:tblPr>
-        <w:tblW w:w="10800" w:type="dxa"/>
-        <w:jc w:val="center"/>
-        <w:tblLayout w:type="fixed"/>
-        <w:tblLook w:val="0600" w:firstRow="0" w:lastRow="0" w:firstColumn="0" w:lastColumn="0" w:noHBand="1" w:noVBand="1"/>
-      </w:tblPr>
-      <w:tblGrid>
-        <w:gridCol w:w="2280"/>
-        <w:gridCol w:w="6150"/>
-        <w:gridCol w:w="2370"/>
-      </w:tblGrid>
-      <w:tr>
-        <w:trPr/>
-        <w:tc>
-          <w:tcPr>
-            <w:tcW w:w="2280" w:type="dxa"/>
-            <w:shd w:val="clear" w:color="auto" w:fill="auto"/>
-            <w:tcMar>
-              <w:top w:w="100" w:type="dxa"/>
-              <w:left w:w="100" w:type="dxa"/>
-              <w:bottom w:w="100" w:type="dxa"/>
-              <w:right w:w="100" w:type="dxa"/>
-            </w:tcMar>
-            <w:vAlign w:val="center"/>
-          </w:tcPr>
-          <w:p w14:noSpellErr="1">
-            <w:pPr>
-              <w:pStyle w:val="Heading4"/>
-              <w:jc w:val="center"/>
-              <w:rPr>
-                <w:noProof/>
-                <w:highlight w:val="white"/>
-                <w:lang w:val="en-GB"/>
-              </w:rPr>
-            </w:pPr>
-            <w:bookmarkStart w:name="_wc3cc9bozzhn" w:id="0"/>
-            <w:bookmarkEnd w:id="0"/>
-            <w:r>
-              <w:rPr>
-                <w:noProof/>
-                <w:highlight w:val="white"/>
-                <w:lang w:val="en-GB"/>
-              </w:rPr>
-              <w:t>«</w:t>
-            </w:r>
-          </w:p>
-        </w:tc>
-        <w:tc>
-          <w:tcPr>
-            <w:tcW w:w="6150" w:type="dxa"/>
-            <w:shd w:val="clear" w:color="auto" w:fill="auto"/>
-            <w:tcMar>
-              <w:top w:w="100" w:type="dxa"/>
-              <w:left w:w="100" w:type="dxa"/>
-              <w:bottom w:w="100" w:type="dxa"/>
-              <w:right w:w="100" w:type="dxa"/>
-            </w:tcMar>
-            <w:vAlign w:val="center"/>
-          </w:tcPr>
-          <w:p>
-            <w:pPr>
-              <w:rPr>
-                <w:noProof/>
-                <w:lang w:val="en-GB"/>
-              </w:rPr>
-            </w:pPr>
-          </w:p>
-          <w:p>
-            <w:pPr>
-              <w:pStyle w:val="Section"/>
-              <w:rPr>
-                <w:noProof/>
-                <w:sz w:val="32"/>
-                <w:szCs w:val="32"/>
-                <w:lang w:val="en-GB"/>
-              </w:rPr>
-            </w:pPr>
-            <w:r>
-              <w:rPr>
-                <w:noProof/>
-                <w:sz w:val="32"/>
-                <w:szCs w:val="32"/>
-                <w:lang w:val="en-GB"/>
-              </w:rPr>
-              <w:t>[</w:t>
-            </w:r>
-            <w:r>
-              <w:rPr>
-                <w:noProof/>
-                <w:sz w:val="32"/>
-                <w:szCs w:val="32"/>
-                <w:lang w:val="en-GB"/>
-              </w:rPr>
-              <w:t>of Spanish origin]</w:t>
-            </w:r>
-          </w:p>
-          <w:p>
-            <w:pPr>
-              <w:pStyle w:val="Section"/>
-              <w:rPr>
-                <w:noProof/>
-                <w:sz w:val="28"/>
-                <w:szCs w:val="28"/>
-                <w:lang w:val="en-GB"/>
-              </w:rPr>
-            </w:pPr>
-            <w:r>
-              <w:rPr>
-                <w:noProof/>
-                <w:sz w:val="28"/>
-                <w:szCs w:val="28"/>
-                <w:lang w:val="en-GB"/>
-              </w:rPr>
-              <w:t>a hunter;a person searching for something they seek</w:t>
-            </w:r>
-            <w:r>
-              <w:rPr>
-                <w:noProof/>
-                <w:sz w:val="28"/>
-                <w:szCs w:val="28"/>
-                <w:lang w:val="en-GB"/>
-              </w:rPr>
-              <w:t xml:space="preserve"> - either to facilitate growth, become famous, or both.</w:t>
-            </w:r>
-          </w:p>
-        </w:tc>
-        <w:tc>
-          <w:tcPr>
-            <w:tcW w:w="2370" w:type="dxa"/>
-            <w:shd w:val="clear" w:color="auto" w:fill="auto"/>
-            <w:tcMar>
-              <w:top w:w="100" w:type="dxa"/>
-              <w:left w:w="100" w:type="dxa"/>
-              <w:bottom w:w="100" w:type="dxa"/>
-              <w:right w:w="100" w:type="dxa"/>
-            </w:tcMar>
-            <w:vAlign w:val="center"/>
-          </w:tcPr>
-          <w:p w14:noSpellErr="1">
-            <w:pPr>
-              <w:pStyle w:val="Heading4"/>
-              <w:jc w:val="center"/>
-              <w:rPr>
-                <w:noProof/>
-                <w:highlight w:val="white"/>
-                <w:lang w:val="en-GB"/>
-              </w:rPr>
-            </w:pPr>
-            <w:bookmarkStart w:name="_75dv9phovnfc" w:id="1"/>
-            <w:bookmarkEnd w:id="1"/>
-            <w:r>
-              <w:rPr>
-                <w:noProof/>
-                <w:highlight w:val="white"/>
-                <w:lang w:val="en-GB"/>
-              </w:rPr>
-              <w:t>»</w:t>
-            </w:r>
-          </w:p>
-        </w:tc>
-      </w:tr>
-    </w:tbl>
-    <w:p>
-      <w:pPr>
-        <w:pStyle w:val="Heading1"/>
-        <w:rPr>
-          <w:rFonts w:ascii="Univers" w:hAnsi="Univers" w:eastAsia="Univers" w:cs="Univers"/>
-          <w:noProof/>
-          <w:lang w:val="en-GB"/>
-        </w:rPr>
-      </w:pPr>
-      <w:r>
-        <w:rPr>
-          <w:noProof/>
-          <w:lang w:val="en-GB"/>
-        </w:rPr>
-        <w:lastRenderedPageBreak/>
-        <w:t>Introduction</w:t>
-      </w:r>
-    </w:p>
-    <w:p>
-      <w:pPr>
-        <w:pStyle w:val="Heading2"/>
-      </w:pPr>
-      <w:r>
-        <w:rPr/>
-        <w:t xml:space="preserve">Make your </w:t>
-      </w:r>
-      <w:r>
-        <w:rPr/>
-        <w:t>note</w:t>
-      </w:r>
-      <w:r>
-        <w:rPr/>
-        <w:t>s</w:t>
-      </w:r>
-      <w:r>
-        <w:rPr/>
-        <w:t xml:space="preserve"> look good</w:t>
-      </w:r>
-      <w:r>
-        <w:rPr/>
-        <w:t>, the sequel</w:t>
-      </w:r>
-      <w:r>
-        <w:rPr/>
-        <w:t>.</w:t>
-      </w:r>
-    </w:p>
-    <w:p>
-      <w:r>
-        <w:rPr/>
-        <w:t xml:space="preserve">This is </w:t>
-      </w:r>
-      <w:r>
-        <w:rPr/>
-        <w:t>CAZADOR</w:t>
-      </w:r>
-      <w:r>
-        <w:rPr/>
-        <w:t>, a stylesheet</w:t>
-      </w:r>
-      <w:r>
-        <w:rPr/>
-        <w:t xml:space="preserve"> </w:t>
-      </w:r>
-      <w:r>
-        <w:rPr/>
-        <w:t>for</w:t>
-      </w:r>
-      <w:r>
-        <w:rPr/>
-        <w:t xml:space="preserve"> </w:t>
-      </w:r>
-      <w:r>
-        <w:rPr/>
-        <w:t xml:space="preserve">Microsoft </w:t>
-      </w:r>
-      <w:r>
-        <w:rPr/>
-        <w:t xml:space="preserve">Word documents </w:t>
-      </w:r>
-      <w:r>
-        <w:rPr/>
-        <w:t xml:space="preserve">that is </w:t>
-      </w:r>
-      <w:r>
-        <w:rPr/>
-        <w:t>specially</w:t>
-      </w:r>
-      <w:r>
-        <w:rPr/>
-        <w:t xml:space="preserve"> designed to work natively on OneDrive.</w:t>
-      </w:r>
-      <w:r>
-        <w:rPr/>
-        <w:t xml:space="preserve"> OneDrive’s online version of </w:t>
-      </w:r>
-      <w:r>
-        <w:rPr/>
-        <w:t>Microsoft Word (</w:t>
-      </w:r>
-      <w:r>
-        <w:rPr/>
-        <w:t>i.e.</w:t>
-      </w:r>
-      <w:r>
-        <w:rPr/>
-        <w:t xml:space="preserve"> this current platform you are on) </w:t>
-      </w:r>
-      <w:r>
-        <w:rPr/>
-        <w:t>i</w:t>
-      </w:r>
-      <w:r>
-        <w:rPr/>
-        <w:t xml:space="preserve">s rather limited </w:t>
-      </w:r>
-      <w:r>
-        <w:rPr/>
-        <w:t xml:space="preserve">in terms of </w:t>
-      </w:r>
-      <w:r>
-        <w:rPr/>
-        <w:t xml:space="preserve">design </w:t>
-      </w:r>
-      <w:r>
-        <w:rPr/>
-        <w:t>capabilities</w:t>
-      </w:r>
-      <w:r>
-        <w:rPr/>
-        <w:t xml:space="preserve"> compared to the Desktop App</w:t>
-      </w:r>
-      <w:r>
-        <w:rPr/>
-        <w:t>,</w:t>
-      </w:r>
-      <w:r>
-        <w:rPr/>
-        <w:t xml:space="preserve"> but that doesn’t mean your documents have to use the</w:t>
-      </w:r>
-      <w:r>
-        <w:rPr/>
-        <w:t xml:space="preserve"> </w:t>
-      </w:r>
-      <w:r>
-        <w:rPr/>
-        <w:t xml:space="preserve">insipid, uninspiring </w:t>
-      </w:r>
-      <w:r>
-        <w:rPr/>
-        <w:t xml:space="preserve">template that </w:t>
-      </w:r>
-      <w:r>
-        <w:rPr/>
-        <w:t>MS Word calls the default</w:t>
-      </w:r>
-      <w:r>
-        <w:rPr/>
-        <w:t xml:space="preserve"> formatting!</w:t>
-      </w:r>
-    </w:p>
-    <w:p>
-      <w:pPr>
-        <w:rPr>
-          <w:noProof/>
-          <w:lang w:val="en-GB"/>
-        </w:rPr>
-      </w:pPr>
-    </w:p>
-    <w:p>
-      <w:pPr>
-        <w:rPr>
-          <w:noProof/>
-          <w:lang w:val="en-GB"/>
-        </w:rPr>
-      </w:pPr>
-      <w:r>
-        <w:rPr>
-          <w:noProof/>
-          <w:lang w:val="en-GB"/>
-        </w:rPr>
-        <w:t xml:space="preserve">Say hello to this </w:t>
-      </w:r>
-      <w:r>
-        <w:rPr>
-          <w:noProof/>
-          <w:lang w:val="en-GB"/>
-        </w:rPr>
-        <w:t>stylesheet and</w:t>
-      </w:r>
-      <w:r>
-        <w:rPr>
-          <w:noProof/>
-          <w:lang w:val="en-GB"/>
-        </w:rPr>
-        <w:t xml:space="preserve"> g</w:t>
-      </w:r>
-      <w:r>
-        <w:rPr>
-          <w:noProof/>
-          <w:lang w:val="en-GB"/>
-        </w:rPr>
-        <w:t xml:space="preserve">ive your docs (and eyes) a </w:t>
-      </w:r>
-      <w:r>
-        <w:rPr>
-          <w:noProof/>
-          <w:lang w:val="en-GB"/>
-        </w:rPr>
-        <w:t xml:space="preserve">refreshing </w:t>
-      </w:r>
-      <w:r>
-        <w:rPr>
-          <w:noProof/>
-          <w:lang w:val="en-GB"/>
-        </w:rPr>
-        <w:t>taste of the</w:t>
-      </w:r>
-      <w:r>
-        <w:rPr>
-          <w:rFonts w:ascii="MS Mincho" w:hAnsi="MS Mincho" w:eastAsia="MS Mincho" w:cs="MS Mincho"/>
-          <w:noProof/>
-          <w:lang w:val="en-GB"/>
-        </w:rPr>
-        <w:t>【</w:t>
-      </w:r>
-      <w:r>
-        <w:rPr>
-          <w:noProof/>
-          <w:lang w:val="en-GB"/>
-        </w:rPr>
-        <w:t xml:space="preserve"> </w:t>
-      </w:r>
-      <w:r>
-        <w:rPr>
-          <w:rFonts w:ascii="MS Mincho" w:hAnsi="MS Mincho" w:eastAsia="MS Mincho" w:cs="MS Mincho"/>
-          <w:noProof/>
-          <w:lang w:val="en-GB"/>
-        </w:rPr>
-        <w:t>ａｅｓｔｈｅｔｉｃ</w:t>
-      </w:r>
-      <w:r>
-        <w:rPr>
-          <w:noProof/>
-          <w:lang w:val="en-GB"/>
-        </w:rPr>
-        <w:t xml:space="preserve"> </w:t>
-      </w:r>
-      <w:r>
-        <w:rPr>
-          <w:rFonts w:ascii="MS Mincho" w:hAnsi="MS Mincho" w:eastAsia="MS Mincho" w:cs="MS Mincho"/>
-          <w:noProof/>
-          <w:lang w:val="en-GB"/>
-        </w:rPr>
-        <w:t>】</w:t>
-      </w:r>
-      <w:r>
-        <w:rPr>
-          <w:noProof/>
-          <w:lang w:val="en-GB"/>
-        </w:rPr>
-        <w:t>.</w:t>
-      </w:r>
-    </w:p>
-    <w:p>
-      <w:pPr>
-        <w:rPr>
-          <w:noProof/>
-          <w:highlight w:val="cyan"/>
-          <w:lang w:val="en-GB"/>
-        </w:rPr>
-      </w:pPr>
-    </w:p>
-    <w:p>
-      <w:pPr>
-        <w:pStyle w:val="Heading1"/>
-        <w:rPr>
-          <w:noProof/>
-          <w:lang w:val="en-GB"/>
-        </w:rPr>
-      </w:pPr>
-      <w:r>
-        <w:rPr>
-          <w:noProof/>
-          <w:lang w:val="en-GB"/>
-        </w:rPr>
-        <w:t>Usage</w:t>
-      </w:r>
-    </w:p>
-    <w:p>
-      <w:pPr>
-        <w:pStyle w:val="Heading2"/>
-      </w:pPr>
-      <w:r>
-        <w:t>within/across documents</w:t>
-      </w:r>
-    </w:p>
-    <w:p>
-      <w:pPr>
-        <w:rPr>
-          <w:noProof/>
-          <w:lang w:val="en-GB"/>
-        </w:rPr>
-      </w:pPr>
-      <w:r>
-        <w:rPr>
-          <w:noProof/>
-          <w:lang w:val="en-GB"/>
-        </w:rPr>
-        <w:t>To select a formatting style in a document, simply navigate to the Home tab (default) and select the desired formatting in the Styles tab (may need to select the dropdown to view all formatting available)</w:t>
-      </w:r>
-      <w:r>
-        <w:rPr>
-          <w:noProof/>
-          <w:lang w:val="en-GB"/>
-        </w:rPr>
-        <w:t>.</w:t>
-      </w:r>
-    </w:p>
-    <w:p>
-      <w:pPr>
-        <w:rPr>
-          <w:noProof/>
-          <w:lang w:val="en-GB"/>
-        </w:rPr>
-      </w:pPr>
-    </w:p>
-    <w:p>
-      <w:pPr>
-        <w:rPr>
-          <w:noProof/>
-          <w:lang w:val="en-GB"/>
-        </w:rPr>
-      </w:pPr>
-      <w:r>
-        <w:rPr>
-          <w:noProof/>
-          <w:lang w:val="en-GB"/>
-        </w:rPr>
-        <w:t xml:space="preserve">To apply this stylesheet to a new document, you must “Copy to” this stylesheet to </w:t>
-      </w:r>
-      <w:r>
-        <w:rPr>
-          <w:noProof/>
-          <w:lang w:val="en-GB"/>
-        </w:rPr>
-        <w:t>the desired destination</w:t>
-      </w:r>
-      <w:r>
-        <w:rPr>
-          <w:noProof/>
-          <w:lang w:val="en-GB"/>
-        </w:rPr>
-        <w:t>,</w:t>
-      </w:r>
-      <w:r>
-        <w:rPr>
-          <w:noProof/>
-          <w:lang w:val="en-GB"/>
-        </w:rPr>
-        <w:t xml:space="preserve"> then edit the stylesheet copy</w:t>
-      </w:r>
-      <w:r>
-        <w:rPr>
-          <w:noProof/>
-          <w:lang w:val="en-GB"/>
-        </w:rPr>
-        <w:t xml:space="preserve"> from there.</w:t>
-      </w:r>
-    </w:p>
-    <w:p>
-      <w:pPr>
-        <w:rPr>
-          <w:noProof/>
-          <w:lang w:val="en-GB"/>
-        </w:rPr>
-      </w:pPr>
-    </w:p>
-    <w:p>
-      <w:pPr>
-        <w:rPr>
-          <w:noProof/>
-          <w:lang w:val="en-GB"/>
-        </w:rPr>
-      </w:pPr>
-      <w:r>
-        <w:rPr>
-          <w:noProof/>
-          <w:lang w:val="en-GB"/>
-        </w:rPr>
-        <w:t>As of writing (</w:t>
-      </w:r>
-      <w:r>
-        <w:rPr>
-          <w:noProof/>
-          <w:lang w:val="en-GB"/>
-        </w:rPr>
-        <w:t>JAN</w:t>
-      </w:r>
-      <w:r>
-        <w:rPr>
-          <w:noProof/>
-          <w:lang w:val="en-GB"/>
-        </w:rPr>
-        <w:t>-202</w:t>
-      </w:r>
-      <w:r>
-        <w:rPr>
-          <w:noProof/>
-          <w:lang w:val="en-GB"/>
-        </w:rPr>
-        <w:t>1</w:t>
-      </w:r>
-      <w:r>
-        <w:rPr>
-          <w:noProof/>
-          <w:lang w:val="en-GB"/>
-        </w:rPr>
-        <w:t>), you cannot import stylesheets into an already existing document.</w:t>
-      </w:r>
-    </w:p>
-    <w:p>
-      <w:pPr>
-        <w:rPr>
-          <w:noProof/>
-          <w:lang w:val="en-GB"/>
-        </w:rPr>
-      </w:pPr>
-    </w:p>
-    <w:p>
-      <w:pPr>
-        <w:pStyle w:val="Heading1"/>
-        <w:rPr>
-          <w:rFonts w:ascii="Source Sans Pro" w:hAnsi="Source Sans Pro" w:eastAsia="Source Sans Pro" w:cs="Source Sans Pro"/>
-          <w:noProof/>
-          <w:sz w:val="22"/>
-          <w:szCs w:val="22"/>
-          <w:lang w:val="en-GB"/>
-        </w:rPr>
-      </w:pPr>
-      <w:r>
-        <w:rPr>
-          <w:noProof/>
-          <w:lang w:val="en-GB"/>
-        </w:rPr>
-        <w:t>Customisation</w:t>
-      </w:r>
-    </w:p>
-    <w:p>
-      <w:pPr>
-        <w:pStyle w:val="Heading2"/>
-      </w:pPr>
-      <w:r>
-        <w:t>Express</w:t>
-      </w:r>
-      <w:r>
-        <w:t xml:space="preserve"> your vibe.</w:t>
-      </w:r>
-    </w:p>
-    <w:p>
-      <w:pPr>
-        <w:rPr>
-          <w:noProof/>
-          <w:lang w:val="en-GB"/>
-        </w:rPr>
-      </w:pPr>
-      <w:r>
-        <w:rPr>
-          <w:noProof/>
-          <w:lang w:val="en-GB"/>
-        </w:rPr>
-        <w:t xml:space="preserve">You can modify this stylesheet and create your own if you want to change specific fonts! </w:t>
-      </w:r>
-      <w:r>
-        <w:rPr>
-          <w:noProof/>
-          <w:lang w:val="en-GB"/>
-        </w:rPr>
-        <w:t>Here are the steps to do so:</w:t>
-      </w:r>
-    </w:p>
-    <w:p>
-      <w:pPr>
-        <w:pStyle w:val="ListParagraph"/>
-        <w:numPr>
-          <w:ilvl w:val="0"/>
-          <w:numId w:val="12"/>
-        </w:numPr>
-      </w:pPr>
-      <w:r>
-        <w:t>Download this stylesheet as docx file</w:t>
-      </w:r>
-    </w:p>
-    <w:p>
-      <w:pPr>
-        <w:pStyle w:val="ListParagraph"/>
-        <w:numPr>
-          <w:ilvl w:val="0"/>
-          <w:numId w:val="12"/>
-        </w:numPr>
-      </w:pPr>
-      <w:r>
-        <w:t>Open it up in your native Microsoft Word Desktop App</w:t>
-      </w:r>
-    </w:p>
-    <w:p>
-      <w:pPr>
-        <w:pStyle w:val="ListParagraph"/>
-        <w:numPr>
-          <w:ilvl w:val="0"/>
-          <w:numId w:val="12"/>
-        </w:numPr>
-      </w:pPr>
-      <w:r>
-        <w:t>Under the Home tab, open the Styles tab in a new window.</w:t>
-      </w:r>
-    </w:p>
-    <w:p>
-      <w:pPr>
-        <w:pStyle w:val="ListParagraph"/>
-        <w:numPr>
-          <w:ilvl w:val="0"/>
-          <w:numId w:val="12"/>
-        </w:numPr>
-      </w:pPr>
-      <w:r>
-        <w:t>Edit the fonts.</w:t>
-      </w:r>
-    </w:p>
-    <w:p>
-      <w:pPr>
-        <w:pStyle w:val="ListParagraph"/>
-        <w:numPr>
-          <w:ilvl w:val="0"/>
-          <w:numId w:val="12"/>
-        </w:numPr>
-      </w:pPr>
-      <w:r>
-        <w:t>Once satisfied, right click the specific style (boxed up in the Styles tab) OR left click the dropdown for the specific s</w:t>
-      </w:r>
-      <w:r>
-        <w:t>tyle (listed in the Styles window) and select “Update Section to Match Selection”</w:t>
-      </w:r>
-    </w:p>
-    <w:p>
-      <w:pPr>
-        <w:pStyle w:val="ListParagraph"/>
-        <w:numPr>
-          <w:ilvl w:val="0"/>
-          <w:numId w:val="12"/>
-        </w:numPr>
-      </w:pPr>
-      <w:r>
-        <w:t>Save and reupload the stylesheet as your own</w:t>
-      </w:r>
-    </w:p>
-    <w:p>
-      <w:pPr>
-        <w:pStyle w:val="ListParagraph"/>
-        <w:numPr>
-          <w:ilvl w:val="0"/>
-          <w:numId w:val="12"/>
-        </w:numPr>
-      </w:pPr>
-      <w:r>
-        <w:t>Done!</w:t>
-      </w:r>
     </w:p>
     <w:sectPr>
       <w:headerReference w:type="default" r:id="rId7"/>

</xml_diff>